<commit_message>
various major changes done, now site is ready for submission
</commit_message>
<xml_diff>
--- a/Structure for Web Assignment.docx
+++ b/Structure for Web Assignment.docx
@@ -194,7 +194,31 @@
           <w:lang w:eastAsia="en-IN"/>
           <w14:ligatures w14:val="none"/>
         </w:rPr>
-        <w:t>Admin Dashboard (mockup)</w:t>
+        <w:t>Admin Dashboard (</w:t>
+      </w:r>
+      <w:proofErr w:type="spellStart"/>
+      <w:r>
+        <w:rPr>
+          <w:rFonts w:ascii="Segoe UI" w:eastAsia="Times New Roman" w:hAnsi="Segoe UI" w:cs="Segoe UI"/>
+          <w:spacing w:val="2"/>
+          <w:kern w:val="0"/>
+          <w:szCs w:val="24"/>
+          <w:lang w:eastAsia="en-IN"/>
+          <w14:ligatures w14:val="none"/>
+        </w:rPr>
+        <w:t>mockup</w:t>
+      </w:r>
+      <w:proofErr w:type="spellEnd"/>
+      <w:r>
+        <w:rPr>
+          <w:rFonts w:ascii="Segoe UI" w:eastAsia="Times New Roman" w:hAnsi="Segoe UI" w:cs="Segoe UI"/>
+          <w:spacing w:val="2"/>
+          <w:kern w:val="0"/>
+          <w:szCs w:val="24"/>
+          <w:lang w:eastAsia="en-IN"/>
+          <w14:ligatures w14:val="none"/>
+        </w:rPr>
+        <w:t>)</w:t>
       </w:r>
     </w:p>
     <w:p>
@@ -600,7 +624,65 @@
           <w:lang w:eastAsia="en-IN"/>
           <w14:ligatures w14:val="none"/>
         </w:rPr>
-        <w:t>Bonus Interactive Feature:</w:t>
+        <w:t xml:space="preserve">Bonus Interactive </w:t>
+      </w:r>
+      <w:proofErr w:type="gramStart"/>
+      <w:r>
+        <w:rPr>
+          <w:rFonts w:ascii="Segoe UI" w:eastAsia="Times New Roman" w:hAnsi="Segoe UI" w:cs="Segoe UI"/>
+          <w:b/>
+          <w:bCs/>
+          <w:spacing w:val="2"/>
+          <w:kern w:val="0"/>
+          <w:szCs w:val="24"/>
+          <w:bdr w:val="single" w:sz="2" w:space="0" w:color="auto" w:frame="1"/>
+          <w:lang w:eastAsia="en-IN"/>
+          <w14:ligatures w14:val="none"/>
+        </w:rPr>
+        <w:t>Feature:</w:t>
+      </w:r>
+      <w:r>
+        <w:rPr>
+          <w:rFonts w:ascii="Segoe UI" w:eastAsia="Times New Roman" w:hAnsi="Segoe UI" w:cs="Segoe UI"/>
+          <w:b/>
+          <w:bCs/>
+          <w:spacing w:val="2"/>
+          <w:kern w:val="0"/>
+          <w:szCs w:val="24"/>
+          <w:bdr w:val="single" w:sz="2" w:space="0" w:color="auto" w:frame="1"/>
+          <w:lang w:eastAsia="en-IN"/>
+          <w14:ligatures w14:val="none"/>
+        </w:rPr>
+        <w:t>[</w:t>
+      </w:r>
+      <w:proofErr w:type="gramEnd"/>
+      <w:r>
+        <w:rPr>
+          <w:rFonts w:ascii="Segoe UI" w:eastAsia="Times New Roman" w:hAnsi="Segoe UI" w:cs="Segoe UI"/>
+          <w:b/>
+          <w:bCs/>
+          <w:spacing w:val="2"/>
+          <w:kern w:val="0"/>
+          <w:szCs w:val="24"/>
+          <w:bdr w:val="single" w:sz="2" w:space="0" w:color="auto" w:frame="1"/>
+          <w:lang w:eastAsia="en-IN"/>
+          <w14:ligatures w14:val="none"/>
+        </w:rPr>
+        <w:t>done</w:t>
+      </w:r>
+      <w:r>
+        <w:rPr>
+          <w:rFonts w:ascii="Segoe UI" w:eastAsia="Times New Roman" w:hAnsi="Segoe UI" w:cs="Segoe UI"/>
+          <w:b/>
+          <w:bCs/>
+          <w:spacing w:val="2"/>
+          <w:kern w:val="0"/>
+          <w:szCs w:val="24"/>
+          <w:bdr w:val="single" w:sz="2" w:space="0" w:color="auto" w:frame="1"/>
+          <w:lang w:eastAsia="en-IN"/>
+          <w14:ligatures w14:val="none"/>
+        </w:rPr>
+        <w:t>]</w:t>
       </w:r>
       <w:r>
         <w:rPr>
@@ -674,7 +756,35 @@
           <w:lang w:eastAsia="en-IN"/>
           <w14:ligatures w14:val="none"/>
         </w:rPr>
-        <w:t>2. Student Feedback Page (feedback.html)</w:t>
+        <w:t>2. Student Feedback Page (</w:t>
+      </w:r>
+      <w:r>
+        <w:rPr>
+          <w:rFonts w:ascii="Segoe UI" w:eastAsia="Times New Roman" w:hAnsi="Segoe UI" w:cs="Segoe UI"/>
+          <w:b/>
+          <w:bCs/>
+          <w:spacing w:val="2"/>
+          <w:kern w:val="0"/>
+          <w:sz w:val="36"/>
+          <w:szCs w:val="36"/>
+          <w:lang w:eastAsia="en-IN"/>
+          <w14:ligatures w14:val="none"/>
+        </w:rPr>
+        <w:t>done</w:t>
+      </w:r>
+      <w:r>
+        <w:rPr>
+          <w:rFonts w:ascii="Segoe UI" w:eastAsia="Times New Roman" w:hAnsi="Segoe UI" w:cs="Segoe UI"/>
+          <w:b/>
+          <w:bCs/>
+          <w:spacing w:val="2"/>
+          <w:kern w:val="0"/>
+          <w:sz w:val="36"/>
+          <w:szCs w:val="36"/>
+          <w:lang w:eastAsia="en-IN"/>
+          <w14:ligatures w14:val="none"/>
+        </w:rPr>
+        <w:t>)</w:t>
       </w:r>
     </w:p>
     <w:p>
@@ -811,7 +921,7 @@
     <w:p>
       <w:pPr>
         <w:numPr>
-          <w:ilvl w:val="1"/>
+          <w:ilvl w:val="0"/>
           <w:numId w:val="3"/>
         </w:numPr>
         <w:pBdr>
@@ -839,43 +949,7 @@
           <w:lang w:eastAsia="en-IN"/>
           <w14:ligatures w14:val="none"/>
         </w:rPr>
-        <w:t xml:space="preserve">Radio buttons or </w:t>
-      </w:r>
-      <w:r>
-        <w:rPr>
-          <w:rFonts w:ascii="Segoe UI" w:eastAsia="Times New Roman" w:hAnsi="Segoe UI" w:cs="Segoe UI"/>
-          <w:spacing w:val="2"/>
-          <w:kern w:val="0"/>
-          <w:szCs w:val="24"/>
-          <w:highlight w:val="darkYellow"/>
-          <w:lang w:eastAsia="en-IN"/>
-          <w14:ligatures w14:val="none"/>
-        </w:rPr>
-        <w:t>star ratings</w:t>
-      </w:r>
-      <w:r>
-        <w:rPr>
-          <w:rFonts w:ascii="Segoe UI" w:eastAsia="Times New Roman" w:hAnsi="Segoe UI" w:cs="Segoe UI"/>
-          <w:b/>
-          <w:bCs/>
-          <w:spacing w:val="2"/>
-          <w:kern w:val="0"/>
-          <w:szCs w:val="24"/>
-          <w:lang w:eastAsia="en-IN"/>
-          <w14:ligatures w14:val="none"/>
-        </w:rPr>
-        <w:t>(to add)</w:t>
-      </w:r>
-      <w:r>
-        <w:rPr>
-          <w:rFonts w:ascii="Segoe UI" w:eastAsia="Times New Roman" w:hAnsi="Segoe UI" w:cs="Segoe UI"/>
-          <w:spacing w:val="2"/>
-          <w:kern w:val="0"/>
-          <w:szCs w:val="24"/>
-          <w:lang w:eastAsia="en-IN"/>
-          <w14:ligatures w14:val="none"/>
-        </w:rPr>
-        <w:t xml:space="preserve"> for questions (e.g., “Knowledge of Subject”, “Clarity in Teaching”, “Punctuality”)</w:t>
+        <w:t>A suggestion text box for optional comments</w:t>
       </w:r>
     </w:p>
     <w:p>
@@ -909,40 +983,6 @@
           <w:lang w:eastAsia="en-IN"/>
           <w14:ligatures w14:val="none"/>
         </w:rPr>
-        <w:t>A suggestion text box for optional comments</w:t>
-      </w:r>
-    </w:p>
-    <w:p>
-      <w:pPr>
-        <w:numPr>
-          <w:ilvl w:val="0"/>
-          <w:numId w:val="3"/>
-        </w:numPr>
-        <w:pBdr>
-          <w:top w:val="single" w:sz="2" w:space="0" w:color="auto"/>
-          <w:left w:val="single" w:sz="2" w:space="0" w:color="auto"/>
-          <w:bottom w:val="single" w:sz="2" w:space="0" w:color="auto"/>
-          <w:right w:val="single" w:sz="2" w:space="0" w:color="auto"/>
-        </w:pBdr>
-        <w:spacing w:before="100" w:beforeAutospacing="1" w:after="100" w:afterAutospacing="1" w:line="240" w:lineRule="auto"/>
-        <w:rPr>
-          <w:rFonts w:ascii="Segoe UI" w:eastAsia="Times New Roman" w:hAnsi="Segoe UI" w:cs="Segoe UI"/>
-          <w:spacing w:val="2"/>
-          <w:kern w:val="0"/>
-          <w:szCs w:val="24"/>
-          <w:lang w:eastAsia="en-IN"/>
-          <w14:ligatures w14:val="none"/>
-        </w:rPr>
-      </w:pPr>
-      <w:r>
-        <w:rPr>
-          <w:rFonts w:ascii="Segoe UI" w:eastAsia="Times New Roman" w:hAnsi="Segoe UI" w:cs="Segoe UI"/>
-          <w:spacing w:val="2"/>
-          <w:kern w:val="0"/>
-          <w:szCs w:val="24"/>
-          <w:lang w:eastAsia="en-IN"/>
-          <w14:ligatures w14:val="none"/>
-        </w:rPr>
         <w:t>JavaScript validation:</w:t>
       </w:r>
       <w:r>
@@ -967,7 +1007,33 @@
           <w:lang w:eastAsia="en-IN"/>
           <w14:ligatures w14:val="none"/>
         </w:rPr>
-        <w:t>[to add]</w:t>
+        <w:t>[</w:t>
+      </w:r>
+      <w:r>
+        <w:rPr>
+          <w:rFonts w:ascii="Segoe UI" w:eastAsia="Times New Roman" w:hAnsi="Segoe UI" w:cs="Segoe UI"/>
+          <w:b/>
+          <w:bCs/>
+          <w:spacing w:val="2"/>
+          <w:kern w:val="0"/>
+          <w:szCs w:val="24"/>
+          <w:lang w:eastAsia="en-IN"/>
+          <w14:ligatures w14:val="none"/>
+        </w:rPr>
+        <w:t>done</w:t>
+      </w:r>
+      <w:r>
+        <w:rPr>
+          <w:rFonts w:ascii="Segoe UI" w:eastAsia="Times New Roman" w:hAnsi="Segoe UI" w:cs="Segoe UI"/>
+          <w:b/>
+          <w:bCs/>
+          <w:spacing w:val="2"/>
+          <w:kern w:val="0"/>
+          <w:szCs w:val="24"/>
+          <w:lang w:eastAsia="en-IN"/>
+          <w14:ligatures w14:val="none"/>
+        </w:rPr>
+        <w:t>]</w:t>
       </w:r>
     </w:p>
     <w:p>
@@ -1010,10 +1076,6 @@
     </w:p>
     <w:p>
       <w:pPr>
-        <w:numPr>
-          <w:ilvl w:val="1"/>
-          <w:numId w:val="3"/>
-        </w:numPr>
         <w:pBdr>
           <w:top w:val="single" w:sz="2" w:space="0" w:color="auto"/>
           <w:left w:val="single" w:sz="2" w:space="0" w:color="auto"/>
@@ -1021,6 +1083,16 @@
           <w:right w:val="single" w:sz="2" w:space="0" w:color="auto"/>
         </w:pBdr>
         <w:spacing w:before="100" w:beforeAutospacing="1" w:after="100" w:afterAutospacing="1" w:line="240" w:lineRule="auto"/>
+        <w:rPr>
+          <w:rFonts w:ascii="Segoe UI" w:eastAsia="Times New Roman" w:hAnsi="Segoe UI" w:cs="Segoe UI"/>
+          <w:spacing w:val="2"/>
+          <w:kern w:val="0"/>
+          <w:szCs w:val="24"/>
+          <w:lang w:eastAsia="en-IN"/>
+          <w14:ligatures w14:val="none"/>
+        </w:rPr>
+      </w:pPr>
+      <w:r>
         <w:rPr>
           <w:rFonts w:ascii="Segoe UI" w:eastAsia="Times New Roman" w:hAnsi="Segoe UI" w:cs="Segoe UI"/>
           <w:b/>
@@ -1028,10 +1100,12 @@
           <w:spacing w:val="2"/>
           <w:kern w:val="0"/>
           <w:szCs w:val="24"/>
-          <w:lang w:eastAsia="en-IN"/>
-          <w14:ligatures w14:val="none"/>
-        </w:rPr>
-      </w:pPr>
+          <w:bdr w:val="single" w:sz="2" w:space="0" w:color="auto" w:frame="1"/>
+          <w:lang w:eastAsia="en-IN"/>
+          <w14:ligatures w14:val="none"/>
+        </w:rPr>
+        <w:t>Additional Ideas:</w:t>
+      </w:r>
       <w:r>
         <w:rPr>
           <w:rFonts w:ascii="Segoe UI" w:eastAsia="Times New Roman" w:hAnsi="Segoe UI" w:cs="Segoe UI"/>
@@ -1040,30 +1114,12 @@
           <w:spacing w:val="2"/>
           <w:kern w:val="0"/>
           <w:szCs w:val="24"/>
-          <w:lang w:eastAsia="en-IN"/>
-          <w14:ligatures w14:val="none"/>
-        </w:rPr>
-        <w:t>Provide instant UI feedback (e.g., alert or color border for errors)</w:t>
-      </w:r>
-    </w:p>
-    <w:p>
-      <w:pPr>
-        <w:pBdr>
-          <w:top w:val="single" w:sz="2" w:space="0" w:color="auto"/>
-          <w:left w:val="single" w:sz="2" w:space="0" w:color="auto"/>
-          <w:bottom w:val="single" w:sz="2" w:space="0" w:color="auto"/>
-          <w:right w:val="single" w:sz="2" w:space="0" w:color="auto"/>
-        </w:pBdr>
-        <w:spacing w:before="100" w:beforeAutospacing="1" w:after="100" w:afterAutospacing="1" w:line="240" w:lineRule="auto"/>
-        <w:rPr>
-          <w:rFonts w:ascii="Segoe UI" w:eastAsia="Times New Roman" w:hAnsi="Segoe UI" w:cs="Segoe UI"/>
-          <w:spacing w:val="2"/>
-          <w:kern w:val="0"/>
-          <w:szCs w:val="24"/>
-          <w:lang w:eastAsia="en-IN"/>
-          <w14:ligatures w14:val="none"/>
-        </w:rPr>
-      </w:pPr>
+          <w:bdr w:val="single" w:sz="2" w:space="0" w:color="auto" w:frame="1"/>
+          <w:lang w:eastAsia="en-IN"/>
+          <w14:ligatures w14:val="none"/>
+        </w:rPr>
+        <w:t xml:space="preserve"> [</w:t>
+      </w:r>
       <w:r>
         <w:rPr>
           <w:rFonts w:ascii="Segoe UI" w:eastAsia="Times New Roman" w:hAnsi="Segoe UI" w:cs="Segoe UI"/>
@@ -1076,21 +1132,7 @@
           <w:lang w:eastAsia="en-IN"/>
           <w14:ligatures w14:val="none"/>
         </w:rPr>
-        <w:t>Additional Ideas:</w:t>
-      </w:r>
-      <w:r>
-        <w:rPr>
-          <w:rFonts w:ascii="Segoe UI" w:eastAsia="Times New Roman" w:hAnsi="Segoe UI" w:cs="Segoe UI"/>
-          <w:b/>
-          <w:bCs/>
-          <w:spacing w:val="2"/>
-          <w:kern w:val="0"/>
-          <w:szCs w:val="24"/>
-          <w:bdr w:val="single" w:sz="2" w:space="0" w:color="auto" w:frame="1"/>
-          <w:lang w:eastAsia="en-IN"/>
-          <w14:ligatures w14:val="none"/>
-        </w:rPr>
-        <w:t xml:space="preserve"> [ravi]</w:t>
+        <w:t>done]</w:t>
       </w:r>
     </w:p>
     <w:p>
@@ -1158,7 +1200,72 @@
           <w:lang w:eastAsia="en-IN"/>
           <w14:ligatures w14:val="none"/>
         </w:rPr>
-        <w:t>Use localStorage to temporarily save entered data (simulating backend submission)</w:t>
+        <w:t xml:space="preserve">Use </w:t>
+      </w:r>
+      <w:proofErr w:type="spellStart"/>
+      <w:r>
+        <w:rPr>
+          <w:rFonts w:ascii="Segoe UI" w:eastAsia="Times New Roman" w:hAnsi="Segoe UI" w:cs="Segoe UI"/>
+          <w:spacing w:val="2"/>
+          <w:kern w:val="0"/>
+          <w:szCs w:val="24"/>
+          <w:lang w:eastAsia="en-IN"/>
+          <w14:ligatures w14:val="none"/>
+        </w:rPr>
+        <w:t>localStorage</w:t>
+      </w:r>
+      <w:proofErr w:type="spellEnd"/>
+      <w:r>
+        <w:rPr>
+          <w:rFonts w:ascii="Segoe UI" w:eastAsia="Times New Roman" w:hAnsi="Segoe UI" w:cs="Segoe UI"/>
+          <w:spacing w:val="2"/>
+          <w:kern w:val="0"/>
+          <w:szCs w:val="24"/>
+          <w:lang w:eastAsia="en-IN"/>
+          <w14:ligatures w14:val="none"/>
+        </w:rPr>
+        <w:t xml:space="preserve"> to temporarily save entered data (simulating backend </w:t>
+      </w:r>
+      <w:proofErr w:type="gramStart"/>
+      <w:r>
+        <w:rPr>
+          <w:rFonts w:ascii="Segoe UI" w:eastAsia="Times New Roman" w:hAnsi="Segoe UI" w:cs="Segoe UI"/>
+          <w:spacing w:val="2"/>
+          <w:kern w:val="0"/>
+          <w:szCs w:val="24"/>
+          <w:lang w:eastAsia="en-IN"/>
+          <w14:ligatures w14:val="none"/>
+        </w:rPr>
+        <w:t>submission)</w:t>
+      </w:r>
+      <w:r>
+        <w:rPr>
+          <w:rFonts w:ascii="Segoe UI" w:eastAsia="Times New Roman" w:hAnsi="Segoe UI" w:cs="Segoe UI"/>
+          <w:b/>
+          <w:bCs/>
+          <w:spacing w:val="2"/>
+          <w:kern w:val="0"/>
+          <w:sz w:val="22"/>
+          <w:szCs w:val="22"/>
+          <w:lang w:eastAsia="en-IN"/>
+          <w14:ligatures w14:val="none"/>
+        </w:rPr>
+        <w:t>[</w:t>
+      </w:r>
+      <w:proofErr w:type="gramEnd"/>
+      <w:r>
+        <w:rPr>
+          <w:rFonts w:ascii="Segoe UI" w:eastAsia="Times New Roman" w:hAnsi="Segoe UI" w:cs="Segoe UI"/>
+          <w:b/>
+          <w:bCs/>
+          <w:spacing w:val="2"/>
+          <w:kern w:val="0"/>
+          <w:sz w:val="22"/>
+          <w:szCs w:val="22"/>
+          <w:lang w:eastAsia="en-IN"/>
+          <w14:ligatures w14:val="none"/>
+        </w:rPr>
+        <w:t>done]</w:t>
       </w:r>
     </w:p>
     <w:p>
@@ -1220,8 +1327,9 @@
           <w:lang w:eastAsia="en-IN"/>
           <w14:ligatures w14:val="none"/>
         </w:rPr>
-        <w:t>3. Admin Dashboard (admin.html)</w:t>
-      </w:r>
+        <w:t>3. Admin Dashboard (</w:t>
+      </w:r>
+      <w:proofErr w:type="gramStart"/>
       <w:r>
         <w:rPr>
           <w:rFonts w:ascii="Segoe UI" w:eastAsia="Times New Roman" w:hAnsi="Segoe UI" w:cs="Segoe UI"/>
@@ -1234,7 +1342,36 @@
           <w:lang w:eastAsia="en-IN"/>
           <w14:ligatures w14:val="none"/>
         </w:rPr>
-        <w:t>[done – minor changes needed]</w:t>
+        <w:t>admin.html)</w:t>
+      </w:r>
+      <w:r>
+        <w:rPr>
+          <w:rFonts w:ascii="Segoe UI" w:eastAsia="Times New Roman" w:hAnsi="Segoe UI" w:cs="Segoe UI"/>
+          <w:b/>
+          <w:bCs/>
+          <w:spacing w:val="2"/>
+          <w:kern w:val="0"/>
+          <w:sz w:val="36"/>
+          <w:szCs w:val="36"/>
+          <w:lang w:eastAsia="en-IN"/>
+          <w14:ligatures w14:val="none"/>
+        </w:rPr>
+        <w:t>[</w:t>
+      </w:r>
+      <w:proofErr w:type="gramEnd"/>
+      <w:r>
+        <w:rPr>
+          <w:rFonts w:ascii="Segoe UI" w:eastAsia="Times New Roman" w:hAnsi="Segoe UI" w:cs="Segoe UI"/>
+          <w:b/>
+          <w:bCs/>
+          <w:spacing w:val="2"/>
+          <w:kern w:val="0"/>
+          <w:sz w:val="36"/>
+          <w:szCs w:val="36"/>
+          <w:lang w:eastAsia="en-IN"/>
+          <w14:ligatures w14:val="none"/>
+        </w:rPr>
+        <w:t>done]</w:t>
       </w:r>
     </w:p>
     <w:p>
@@ -1369,8 +1506,9 @@
           <w:lang w:eastAsia="en-IN"/>
           <w14:ligatures w14:val="none"/>
         </w:rPr>
-        <w:t>(email + password validation)</w:t>
-      </w:r>
+        <w:t xml:space="preserve">(email + password </w:t>
+      </w:r>
+      <w:proofErr w:type="gramStart"/>
       <w:r>
         <w:rPr>
           <w:rFonts w:ascii="Segoe UI" w:eastAsia="Times New Roman" w:hAnsi="Segoe UI" w:cs="Segoe UI"/>
@@ -1382,7 +1520,34 @@
           <w:lang w:eastAsia="en-IN"/>
           <w14:ligatures w14:val="none"/>
         </w:rPr>
-        <w:t>[to add]</w:t>
+        <w:t>validation</w:t>
+      </w:r>
+      <w:r>
+        <w:rPr>
+          <w:rFonts w:ascii="Segoe UI" w:eastAsia="Times New Roman" w:hAnsi="Segoe UI" w:cs="Segoe UI"/>
+          <w:b/>
+          <w:bCs/>
+          <w:spacing w:val="2"/>
+          <w:kern w:val="0"/>
+          <w:szCs w:val="24"/>
+          <w:lang w:eastAsia="en-IN"/>
+          <w14:ligatures w14:val="none"/>
+        </w:rPr>
+        <w:t>)[</w:t>
+      </w:r>
+      <w:proofErr w:type="gramEnd"/>
+      <w:r>
+        <w:rPr>
+          <w:rFonts w:ascii="Segoe UI" w:eastAsia="Times New Roman" w:hAnsi="Segoe UI" w:cs="Segoe UI"/>
+          <w:b/>
+          <w:bCs/>
+          <w:spacing w:val="2"/>
+          <w:kern w:val="0"/>
+          <w:szCs w:val="24"/>
+          <w:lang w:eastAsia="en-IN"/>
+          <w14:ligatures w14:val="none"/>
+        </w:rPr>
+        <w:t>done]</w:t>
       </w:r>
     </w:p>
     <w:p>
@@ -1518,7 +1683,31 @@
           <w:lang w:eastAsia="en-IN"/>
           <w14:ligatures w14:val="none"/>
         </w:rPr>
-        <w:t>Use charts or colored progress bars (using simple JS or CSS) to show ratings visually</w:t>
+        <w:t xml:space="preserve">Use charts or </w:t>
+      </w:r>
+      <w:proofErr w:type="spellStart"/>
+      <w:r>
+        <w:rPr>
+          <w:rFonts w:ascii="Segoe UI" w:eastAsia="Times New Roman" w:hAnsi="Segoe UI" w:cs="Segoe UI"/>
+          <w:spacing w:val="2"/>
+          <w:kern w:val="0"/>
+          <w:szCs w:val="24"/>
+          <w:lang w:eastAsia="en-IN"/>
+          <w14:ligatures w14:val="none"/>
+        </w:rPr>
+        <w:t>colored</w:t>
+      </w:r>
+      <w:proofErr w:type="spellEnd"/>
+      <w:r>
+        <w:rPr>
+          <w:rFonts w:ascii="Segoe UI" w:eastAsia="Times New Roman" w:hAnsi="Segoe UI" w:cs="Segoe UI"/>
+          <w:spacing w:val="2"/>
+          <w:kern w:val="0"/>
+          <w:szCs w:val="24"/>
+          <w:lang w:eastAsia="en-IN"/>
+          <w14:ligatures w14:val="none"/>
+        </w:rPr>
+        <w:t xml:space="preserve"> progress bars (using simple JS or CSS) to show ratings visually</w:t>
       </w:r>
     </w:p>
     <w:p>
@@ -1711,7 +1900,7 @@
           <w14:ligatures w14:val="none"/>
         </w:rPr>
         <w:pict w14:anchorId="651C406B">
-          <v:rect id="_x0000_i1028" style="width:0;height:.75pt" o:hralign="center" o:hrstd="t" o:hr="t" fillcolor="#a0a0a0" stroked="f"/>
+          <v:rect id="_x0000_i1054" style="width:0;height:.75pt" o:hralign="center" o:hrstd="t" o:hr="t" fillcolor="#a0a0a0" stroked="f"/>
         </w:pict>
       </w:r>
     </w:p>
@@ -2458,7 +2647,37 @@
           <w:lang w:eastAsia="en-IN"/>
           <w14:ligatures w14:val="none"/>
         </w:rPr>
-        <w:t>├── css/</w:t>
+        <w:t xml:space="preserve">├── </w:t>
+      </w:r>
+      <w:proofErr w:type="spellStart"/>
+      <w:r>
+        <w:rPr>
+          <w:rFonts w:ascii="inherit" w:eastAsia="Times New Roman" w:hAnsi="inherit" w:cs="Courier New"/>
+          <w:color w:val="C5C8C6"/>
+          <w:spacing w:val="2"/>
+          <w:kern w:val="0"/>
+          <w:sz w:val="20"/>
+          <w:szCs w:val="20"/>
+          <w:bdr w:val="single" w:sz="2" w:space="6" w:color="auto" w:frame="1"/>
+          <w:lang w:eastAsia="en-IN"/>
+          <w14:ligatures w14:val="none"/>
+        </w:rPr>
+        <w:t>css</w:t>
+      </w:r>
+      <w:proofErr w:type="spellEnd"/>
+      <w:r>
+        <w:rPr>
+          <w:rFonts w:ascii="inherit" w:eastAsia="Times New Roman" w:hAnsi="inherit" w:cs="Courier New"/>
+          <w:color w:val="C5C8C6"/>
+          <w:spacing w:val="2"/>
+          <w:kern w:val="0"/>
+          <w:sz w:val="20"/>
+          <w:szCs w:val="20"/>
+          <w:bdr w:val="single" w:sz="2" w:space="6" w:color="auto" w:frame="1"/>
+          <w:lang w:eastAsia="en-IN"/>
+          <w14:ligatures w14:val="none"/>
+        </w:rPr>
+        <w:t>/</w:t>
       </w:r>
     </w:p>
     <w:p>
@@ -2620,7 +2839,37 @@
           <w:lang w:eastAsia="en-IN"/>
           <w14:ligatures w14:val="none"/>
         </w:rPr>
-        <w:t>├── js/</w:t>
+        <w:t xml:space="preserve">├── </w:t>
+      </w:r>
+      <w:proofErr w:type="spellStart"/>
+      <w:r>
+        <w:rPr>
+          <w:rFonts w:ascii="inherit" w:eastAsia="Times New Roman" w:hAnsi="inherit" w:cs="Courier New"/>
+          <w:color w:val="C5C8C6"/>
+          <w:spacing w:val="2"/>
+          <w:kern w:val="0"/>
+          <w:sz w:val="20"/>
+          <w:szCs w:val="20"/>
+          <w:bdr w:val="single" w:sz="2" w:space="6" w:color="auto" w:frame="1"/>
+          <w:lang w:eastAsia="en-IN"/>
+          <w14:ligatures w14:val="none"/>
+        </w:rPr>
+        <w:t>js</w:t>
+      </w:r>
+      <w:proofErr w:type="spellEnd"/>
+      <w:r>
+        <w:rPr>
+          <w:rFonts w:ascii="inherit" w:eastAsia="Times New Roman" w:hAnsi="inherit" w:cs="Courier New"/>
+          <w:color w:val="C5C8C6"/>
+          <w:spacing w:val="2"/>
+          <w:kern w:val="0"/>
+          <w:sz w:val="20"/>
+          <w:szCs w:val="20"/>
+          <w:bdr w:val="single" w:sz="2" w:space="6" w:color="auto" w:frame="1"/>
+          <w:lang w:eastAsia="en-IN"/>
+          <w14:ligatures w14:val="none"/>
+        </w:rPr>
+        <w:t>/</w:t>
       </w:r>
     </w:p>
     <w:p>
@@ -2728,6 +2977,7 @@
           <w:lang w:eastAsia="en-IN"/>
           <w14:ligatures w14:val="none"/>
         </w:rPr>
+        <w:lastRenderedPageBreak/>
         <w:t>│</w:t>
       </w:r>
     </w:p>
@@ -3011,18 +3261,31 @@
           <w:lang w:eastAsia="en-IN"/>
           <w14:ligatures w14:val="none"/>
         </w:rPr>
-        <w:t> for feedback input instead of radio buttons</w:t>
-      </w:r>
-      <w:r>
-        <w:rPr>
-          <w:rFonts w:ascii="Segoe UI" w:eastAsia="Times New Roman" w:hAnsi="Segoe UI" w:cs="Segoe UI"/>
-          <w:spacing w:val="2"/>
-          <w:kern w:val="0"/>
-          <w:szCs w:val="24"/>
-          <w:lang w:eastAsia="en-IN"/>
-          <w14:ligatures w14:val="none"/>
-        </w:rPr>
-        <w:t>s</w:t>
+        <w:t xml:space="preserve"> for feedback input instead of radio </w:t>
+      </w:r>
+      <w:r>
+        <w:rPr>
+          <w:rFonts w:ascii="Segoe UI" w:eastAsia="Times New Roman" w:hAnsi="Segoe UI" w:cs="Segoe UI"/>
+          <w:spacing w:val="2"/>
+          <w:kern w:val="0"/>
+          <w:szCs w:val="24"/>
+          <w:lang w:eastAsia="en-IN"/>
+          <w14:ligatures w14:val="none"/>
+        </w:rPr>
+        <w:t xml:space="preserve">buttons </w:t>
+      </w:r>
+      <w:r>
+        <w:rPr>
+          <w:rFonts w:ascii="Segoe UI" w:eastAsia="Times New Roman" w:hAnsi="Segoe UI" w:cs="Segoe UI"/>
+          <w:b/>
+          <w:bCs/>
+          <w:spacing w:val="2"/>
+          <w:kern w:val="0"/>
+          <w:szCs w:val="24"/>
+          <w:lang w:eastAsia="en-IN"/>
+          <w14:ligatures w14:val="none"/>
+        </w:rPr>
+        <w:t>[later]</w:t>
       </w:r>
     </w:p>
     <w:p>
@@ -3083,6 +3346,19 @@
         </w:rPr>
         <w:t> after submission</w:t>
       </w:r>
+      <w:r>
+        <w:rPr>
+          <w:rFonts w:ascii="Segoe UI" w:eastAsia="Times New Roman" w:hAnsi="Segoe UI" w:cs="Segoe UI"/>
+          <w:b/>
+          <w:bCs/>
+          <w:spacing w:val="2"/>
+          <w:kern w:val="0"/>
+          <w:szCs w:val="24"/>
+          <w:lang w:eastAsia="en-IN"/>
+          <w14:ligatures w14:val="none"/>
+        </w:rPr>
+        <w:t>[done]</w:t>
+      </w:r>
     </w:p>
     <w:p>
       <w:pPr>
@@ -3200,6 +3476,7 @@
         </w:rPr>
         <w:t>Simulate a “database” by storing submitted feedback in </w:t>
       </w:r>
+      <w:proofErr w:type="spellStart"/>
       <w:r>
         <w:rPr>
           <w:rFonts w:ascii="Segoe UI" w:eastAsia="Times New Roman" w:hAnsi="Segoe UI" w:cs="Segoe UI"/>
@@ -3214,16 +3491,56 @@
         </w:rPr>
         <w:t>localStorage</w:t>
       </w:r>
-      <w:r>
-        <w:rPr>
-          <w:rFonts w:ascii="Segoe UI" w:eastAsia="Times New Roman" w:hAnsi="Segoe UI" w:cs="Segoe UI"/>
-          <w:spacing w:val="2"/>
-          <w:kern w:val="0"/>
-          <w:szCs w:val="24"/>
-          <w:lang w:eastAsia="en-IN"/>
-          <w14:ligatures w14:val="none"/>
-        </w:rPr>
-        <w:t> (so it appears in admin panel mock)</w:t>
+      <w:proofErr w:type="spellEnd"/>
+      <w:r>
+        <w:rPr>
+          <w:rFonts w:ascii="Segoe UI" w:eastAsia="Times New Roman" w:hAnsi="Segoe UI" w:cs="Segoe UI"/>
+          <w:spacing w:val="2"/>
+          <w:kern w:val="0"/>
+          <w:szCs w:val="24"/>
+          <w:lang w:eastAsia="en-IN"/>
+          <w14:ligatures w14:val="none"/>
+        </w:rPr>
+        <w:t xml:space="preserve"> (so it appears in admin panel </w:t>
+      </w:r>
+      <w:proofErr w:type="gramStart"/>
+      <w:r>
+        <w:rPr>
+          <w:rFonts w:ascii="Segoe UI" w:eastAsia="Times New Roman" w:hAnsi="Segoe UI" w:cs="Segoe UI"/>
+          <w:spacing w:val="2"/>
+          <w:kern w:val="0"/>
+          <w:szCs w:val="24"/>
+          <w:lang w:eastAsia="en-IN"/>
+          <w14:ligatures w14:val="none"/>
+        </w:rPr>
+        <w:t>mock)</w:t>
+      </w:r>
+      <w:r>
+        <w:rPr>
+          <w:rFonts w:ascii="Segoe UI" w:eastAsia="Times New Roman" w:hAnsi="Segoe UI" w:cs="Segoe UI"/>
+          <w:b/>
+          <w:bCs/>
+          <w:spacing w:val="2"/>
+          <w:kern w:val="0"/>
+          <w:szCs w:val="24"/>
+          <w:lang w:eastAsia="en-IN"/>
+          <w14:ligatures w14:val="none"/>
+        </w:rPr>
+        <w:t>[</w:t>
+      </w:r>
+      <w:proofErr w:type="gramEnd"/>
+      <w:r>
+        <w:rPr>
+          <w:rFonts w:ascii="Segoe UI" w:eastAsia="Times New Roman" w:hAnsi="Segoe UI" w:cs="Segoe UI"/>
+          <w:b/>
+          <w:bCs/>
+          <w:spacing w:val="2"/>
+          <w:kern w:val="0"/>
+          <w:szCs w:val="24"/>
+          <w:lang w:eastAsia="en-IN"/>
+          <w14:ligatures w14:val="none"/>
+        </w:rPr>
+        <w:t>done]</w:t>
       </w:r>
     </w:p>
     <w:p/>

</xml_diff>